<commit_message>
better arrows and text in prototype
</commit_message>
<xml_diff>
--- a/lab1/report.docx
+++ b/lab1/report.docx
@@ -508,7 +508,43 @@
           <w:szCs w:val="28"/>
           <w:lang w:val="ru-RU"/>
         </w:rPr>
-        <w:t xml:space="preserve"> 50 лет, ищет способы улучшения методов разведения</w:t>
+        <w:t xml:space="preserve"> </w:t>
+      </w:r>
+      <w:r>
+        <w:rPr>
+          <w:rFonts w:ascii="Times New Roman" w:hAnsi="Times New Roman" w:cs="Times New Roman"/>
+          <w:sz w:val="28"/>
+          <w:szCs w:val="28"/>
+          <w:lang w:val="ru-RU"/>
+        </w:rPr>
+        <w:t>42</w:t>
+      </w:r>
+      <w:r>
+        <w:rPr>
+          <w:rFonts w:ascii="Times New Roman" w:hAnsi="Times New Roman" w:cs="Times New Roman"/>
+          <w:sz w:val="28"/>
+          <w:szCs w:val="28"/>
+          <w:lang w:val="ru-RU"/>
+        </w:rPr>
+        <w:t xml:space="preserve"> </w:t>
+      </w:r>
+      <w:r>
+        <w:rPr>
+          <w:rFonts w:ascii="Times New Roman" w:hAnsi="Times New Roman" w:cs="Times New Roman"/>
+          <w:sz w:val="28"/>
+          <w:szCs w:val="28"/>
+          <w:lang w:val="ru-RU"/>
+        </w:rPr>
+        <w:t>года</w:t>
+      </w:r>
+      <w:r>
+        <w:rPr>
+          <w:rFonts w:ascii="Times New Roman" w:hAnsi="Times New Roman" w:cs="Times New Roman"/>
+          <w:sz w:val="28"/>
+          <w:szCs w:val="28"/>
+          <w:lang w:val="ru-RU"/>
+        </w:rPr>
+        <w:t>, ищет способы улучшения методов разведения</w:t>
       </w:r>
       <w:r>
         <w:rPr>
@@ -784,10 +820,10 @@
           <w:lang w:val="ru-RU"/>
         </w:rPr>
         <w:drawing>
-          <wp:inline distT="0" distB="0" distL="0" distR="0" wp14:anchorId="607FA8B8" wp14:editId="1D43ED6C">
-            <wp:extent cx="5932805" cy="3572510"/>
-            <wp:effectExtent l="0" t="0" r="0" b="8890"/>
-            <wp:docPr id="10" name="Picture 10"/>
+          <wp:inline distT="0" distB="0" distL="0" distR="0" wp14:anchorId="2E25FAB0" wp14:editId="0323D753">
+            <wp:extent cx="5924550" cy="3571875"/>
+            <wp:effectExtent l="0" t="0" r="0" b="9525"/>
+            <wp:docPr id="4" name="Picture 4"/>
             <wp:cNvGraphicFramePr>
               <a:graphicFrameLocks xmlns:a="http://schemas.openxmlformats.org/drawingml/2006/main" noChangeAspect="1"/>
             </wp:cNvGraphicFramePr>
@@ -795,7 +831,7 @@
               <a:graphicData uri="http://schemas.openxmlformats.org/drawingml/2006/picture">
                 <pic:pic xmlns:pic="http://schemas.openxmlformats.org/drawingml/2006/picture">
                   <pic:nvPicPr>
-                    <pic:cNvPr id="0" name="Picture 10"/>
+                    <pic:cNvPr id="0" name="Picture 2"/>
                     <pic:cNvPicPr>
                       <a:picLocks noChangeAspect="1" noChangeArrowheads="1"/>
                     </pic:cNvPicPr>
@@ -816,7 +852,7 @@
                   <pic:spPr bwMode="auto">
                     <a:xfrm>
                       <a:off x="0" y="0"/>
-                      <a:ext cx="5932805" cy="3572510"/>
+                      <a:ext cx="5924550" cy="3571875"/>
                     </a:xfrm>
                     <a:prstGeom prst="rect">
                       <a:avLst/>

</xml_diff>